<commit_message>
Added formulas in latex for the paper
</commit_message>
<xml_diff>
--- a/prep/formulas_word.docx
+++ b/prep/formulas_word.docx
@@ -113,6 +113,36 @@
             </m:rPr>
             <m:t>+</m:t>
           </m:r>
+          <m:sSub>
+            <m:e>
+              <m:r>
+                <m:t>β</m:t>
+              </m:r>
+            </m:e>
+            <m:sub>
+              <m:r>
+                <m:t>1</m:t>
+              </m:r>
+            </m:sub>
+          </m:sSub>
+          <m:r>
+            <m:t>E</m:t>
+          </m:r>
+          <m:sSub>
+            <m:e>
+              <m:r>
+                <m:t>Q</m:t>
+              </m:r>
+            </m:e>
+            <m:sub>
+              <m:r>
+                <m:t>i</m:t>
+              </m:r>
+              <m:r>
+                <m:t>j</m:t>
+              </m:r>
+            </m:sub>
+          </m:sSub>
           <m:r>
             <m:rPr>
               <m:sty m:val="p"/>
@@ -127,14 +157,20 @@
             </m:e>
             <m:sub>
               <m:r>
-                <m:t>1</m:t>
-              </m:r>
-            </m:sub>
-          </m:sSub>
-          <m:sSub>
-            <m:e>
-              <m:r>
-                <m:t>x</m:t>
+                <m:t>2</m:t>
+              </m:r>
+            </m:sub>
+          </m:sSub>
+          <m:r>
+            <m:t>P</m:t>
+          </m:r>
+          <m:r>
+            <m:t>O</m:t>
+          </m:r>
+          <m:sSub>
+            <m:e>
+              <m:r>
+                <m:t>P</m:t>
               </m:r>
             </m:e>
             <m:sub>
@@ -143,9 +179,6 @@
               </m:r>
               <m:r>
                 <m:t>j</m:t>
-              </m:r>
-              <m:r>
-                <m:t>1</m:t>
               </m:r>
             </m:sub>
           </m:sSub>
@@ -163,14 +196,17 @@
             </m:e>
             <m:sub>
               <m:r>
-                <m:t>2</m:t>
-              </m:r>
-            </m:sub>
-          </m:sSub>
-          <m:sSub>
-            <m:e>
-              <m:r>
-                <m:t>x</m:t>
+                <m:t>3</m:t>
+              </m:r>
+            </m:sub>
+          </m:sSub>
+          <m:r>
+            <m:t>G</m:t>
+          </m:r>
+          <m:sSub>
+            <m:e>
+              <m:r>
+                <m:t>R</m:t>
               </m:r>
             </m:e>
             <m:sub>
@@ -179,9 +215,6 @@
               </m:r>
               <m:r>
                 <m:t>j</m:t>
-              </m:r>
-              <m:r>
-                <m:t>2</m:t>
               </m:r>
             </m:sub>
           </m:sSub>
@@ -199,14 +232,17 @@
             </m:e>
             <m:sub>
               <m:r>
-                <m:t>3</m:t>
-              </m:r>
-            </m:sub>
-          </m:sSub>
-          <m:sSub>
-            <m:e>
-              <m:r>
-                <m:t>x</m:t>
+                <m:t>4</m:t>
+              </m:r>
+            </m:sub>
+          </m:sSub>
+          <m:r>
+            <m:t>U</m:t>
+          </m:r>
+          <m:sSub>
+            <m:e>
+              <m:r>
+                <m:t>N</m:t>
               </m:r>
             </m:e>
             <m:sub>
@@ -215,9 +251,6 @@
               </m:r>
               <m:r>
                 <m:t>j</m:t>
-              </m:r>
-              <m:r>
-                <m:t>3</m:t>
               </m:r>
             </m:sub>
           </m:sSub>
@@ -235,14 +268,17 @@
             </m:e>
             <m:sub>
               <m:r>
-                <m:t>4</m:t>
-              </m:r>
-            </m:sub>
-          </m:sSub>
-          <m:sSub>
-            <m:e>
-              <m:r>
-                <m:t>x</m:t>
+                <m:t>5</m:t>
+              </m:r>
+            </m:sub>
+          </m:sSub>
+          <m:r>
+            <m:t>A</m:t>
+          </m:r>
+          <m:sSub>
+            <m:e>
+              <m:r>
+                <m:t>R</m:t>
               </m:r>
             </m:e>
             <m:sub>
@@ -251,9 +287,6 @@
               </m:r>
               <m:r>
                 <m:t>j</m:t>
-              </m:r>
-              <m:r>
-                <m:t>4</m:t>
               </m:r>
             </m:sub>
           </m:sSub>
@@ -263,36 +296,36 @@
             </m:rPr>
             <m:t>+</m:t>
           </m:r>
-          <m:sSub>
-            <m:e>
-              <m:r>
-                <m:t>β</m:t>
-              </m:r>
-            </m:e>
-            <m:sub>
-              <m:r>
-                <m:t>5</m:t>
-              </m:r>
-            </m:sub>
-          </m:sSub>
-          <m:sSub>
-            <m:e>
-              <m:r>
-                <m:t>x</m:t>
+          <m:r>
+            <m:t>f</m:t>
+          </m:r>
+          <m:r>
+            <m:rPr>
+              <m:sty m:val="p"/>
+            </m:rPr>
+            <m:t>(</m:t>
+          </m:r>
+          <m:r>
+            <m:t>Y</m:t>
+          </m:r>
+          <m:sSub>
+            <m:e>
+              <m:r>
+                <m:t>R</m:t>
               </m:r>
             </m:e>
             <m:sub>
               <m:r>
                 <m:t>i</m:t>
               </m:r>
-              <m:r>
-                <m:t>j</m:t>
-              </m:r>
-              <m:r>
-                <m:t>5</m:t>
-              </m:r>
-            </m:sub>
-          </m:sSub>
+            </m:sub>
+          </m:sSub>
+          <m:r>
+            <m:rPr>
+              <m:sty m:val="p"/>
+            </m:rPr>
+            <m:t>)</m:t>
+          </m:r>
           <m:r>
             <m:rPr>
               <m:sty m:val="p"/>
@@ -607,6 +640,815 @@
           </m:sSub>
         </m:oMath>
       </m:oMathPara>
+    </w:p>
+    <w:p>
+      <w:pPr>
+        <w:pStyle w:val="FirstParagraph"/>
+      </w:pPr>
+      <w:r>
+        <w:t xml:space="preserve">equality coefficient p90/p10, municipality’s population, population growth in each municipality, the number of unemployed each year (January), , sea area (km2) of a municipality, and year</w:t>
+      </w:r>
+    </w:p>
+    <w:p>
+      <w:pPr>
+        <w:pStyle w:val="BodyText"/>
+      </w:pPr>
+      <w:r>
+        <w:rPr>
+          <w:iCs/>
+          <w:i/>
+        </w:rPr>
+        <w:t xml:space="preserve">Notations for model parameters</w:t>
+      </w:r>
+    </w:p>
+    <w:p>
+      <w:pPr>
+        <w:pStyle w:val="BodyText"/>
+      </w:pPr>
+      <m:oMathPara>
+        <m:oMathParaPr>
+          <m:jc m:val="center"/>
+        </m:oMathParaPr>
+        <m:oMath>
+          <m:r>
+            <m:t>p</m:t>
+          </m:r>
+          <m:r>
+            <m:rPr>
+              <m:sty m:val="p"/>
+            </m:rPr>
+            <m:t>(</m:t>
+          </m:r>
+          <m:r>
+            <m:t>y</m:t>
+          </m:r>
+          <m:r>
+            <m:rPr>
+              <m:sty m:val="p"/>
+            </m:rPr>
+            <m:t>|</m:t>
+          </m:r>
+          <m:r>
+            <m:rPr>
+              <m:sty m:val="b"/>
+            </m:rPr>
+            <m:t>β</m:t>
+          </m:r>
+          <m:r>
+            <m:rPr>
+              <m:sty m:val="b"/>
+            </m:rPr>
+            <m:t>,</m:t>
+          </m:r>
+          <m:r>
+            <m:rPr>
+              <m:sty m:val="b"/>
+            </m:rPr>
+            <m:t>θ</m:t>
+          </m:r>
+          <m:r>
+            <m:rPr>
+              <m:sty m:val="p"/>
+            </m:rPr>
+            <m:t>)</m:t>
+          </m:r>
+        </m:oMath>
+      </m:oMathPara>
+    </w:p>
+    <w:p>
+      <w:pPr>
+        <w:pStyle w:val="FirstParagraph"/>
+      </w:pPr>
+      <m:oMathPara>
+        <m:oMathParaPr>
+          <m:jc m:val="center"/>
+        </m:oMathParaPr>
+        <m:oMath>
+          <m:r>
+            <m:t>ϕ</m:t>
+          </m:r>
+        </m:oMath>
+      </m:oMathPara>
+    </w:p>
+    <w:p>
+      <w:pPr>
+        <w:pStyle w:val="FirstParagraph"/>
+      </w:pPr>
+      <m:oMathPara>
+        <m:oMathParaPr>
+          <m:jc m:val="center"/>
+        </m:oMathParaPr>
+        <m:oMath>
+          <m:m>
+            <m:mPr>
+              <m:baseJc m:val="center"/>
+              <m:plcHide m:val="1"/>
+              <m:mcs>
+                <m:mc>
+                  <m:mcPr>
+                    <m:mcJc m:val="right"/>
+                    <m:count m:val="1"/>
+                  </m:mcPr>
+                </m:mc>
+              </m:mcs>
+            </m:mPr>
+            <m:mr>
+              <m:e>
+                <m:m>
+                  <m:mPr>
+                    <m:baseJc m:val="center"/>
+                    <m:plcHide m:val="1"/>
+                    <m:mcs>
+                      <m:mc>
+                        <m:mcPr>
+                          <m:mcJc m:val="right"/>
+                          <m:count m:val="1"/>
+                        </m:mcPr>
+                      </m:mc>
+                    </m:mcs>
+                  </m:mPr>
+                  <m:mr>
+                    <m:e>
+                      <m:sSub>
+                        <m:e>
+                          <m:r>
+                            <m:t>u</m:t>
+                          </m:r>
+                        </m:e>
+                        <m:sub>
+                          <m:r>
+                            <m:t>i</m:t>
+                          </m:r>
+                        </m:sub>
+                      </m:sSub>
+                    </m:e>
+                  </m:mr>
+                  <m:mr>
+                    <m:e>
+                      <m:sSub>
+                        <m:e>
+                          <m:r>
+                            <m:t>v</m:t>
+                          </m:r>
+                        </m:e>
+                        <m:sub>
+                          <m:r>
+                            <m:t>i</m:t>
+                          </m:r>
+                        </m:sub>
+                      </m:sSub>
+                    </m:e>
+                  </m:mr>
+                  <m:mr>
+                    <m:e>
+                      <m:r>
+                        <m:t>ζ</m:t>
+                      </m:r>
+                    </m:e>
+                  </m:mr>
+                  <m:mr>
+                    <m:e>
+                      <m:sSub>
+                        <m:e>
+                          <m:r>
+                            <m:t>γ</m:t>
+                          </m:r>
+                        </m:e>
+                        <m:sub>
+                          <m:r>
+                            <m:t>k</m:t>
+                          </m:r>
+                        </m:sub>
+                      </m:sSub>
+                    </m:e>
+                  </m:mr>
+                  <m:mr>
+                    <m:e>
+                      <m:sSub>
+                        <m:e>
+                          <m:r>
+                            <m:t>ϕ</m:t>
+                          </m:r>
+                        </m:e>
+                        <m:sub>
+                          <m:r>
+                            <m:t>k</m:t>
+                          </m:r>
+                        </m:sub>
+                      </m:sSub>
+                    </m:e>
+                  </m:mr>
+                  <m:mr>
+                    <m:e>
+                      <m:sSub>
+                        <m:e>
+                          <m:r>
+                            <m:t>σ</m:t>
+                          </m:r>
+                        </m:e>
+                        <m:sub>
+                          <m:r>
+                            <m:t>i</m:t>
+                          </m:r>
+                          <m:r>
+                            <m:t>k</m:t>
+                          </m:r>
+                        </m:sub>
+                      </m:sSub>
+                    </m:e>
+                  </m:mr>
+                </m:m>
+              </m:e>
+            </m:mr>
+          </m:m>
+        </m:oMath>
+      </m:oMathPara>
+    </w:p>
+    <w:p>
+      <w:pPr>
+        <w:pStyle w:val="FirstParagraph"/>
+      </w:pPr>
+      <m:oMathPara>
+        <m:oMathParaPr>
+          <m:jc m:val="center"/>
+        </m:oMathParaPr>
+        <m:oMath>
+          <m:m>
+            <m:mPr>
+              <m:baseJc m:val="center"/>
+              <m:plcHide m:val="1"/>
+              <m:mcs>
+                <m:mc>
+                  <m:mcPr>
+                    <m:mcJc m:val="right"/>
+                    <m:count m:val="1"/>
+                  </m:mcPr>
+                </m:mc>
+              </m:mcs>
+            </m:mPr>
+            <m:mr>
+              <m:e>
+                <m:m>
+                  <m:mPr>
+                    <m:baseJc m:val="center"/>
+                    <m:plcHide m:val="1"/>
+                    <m:mcs>
+                      <m:mc>
+                        <m:mcPr>
+                          <m:mcJc m:val="right"/>
+                          <m:count m:val="1"/>
+                        </m:mcPr>
+                      </m:mc>
+                    </m:mcs>
+                  </m:mPr>
+                  <m:mr>
+                    <m:e>
+                      <m:r>
+                        <m:t>A</m:t>
+                      </m:r>
+                      <m:sSub>
+                        <m:e>
+                          <m:r>
+                            <m:t>Q</m:t>
+                          </m:r>
+                        </m:e>
+                        <m:sub>
+                          <m:r>
+                            <m:t>i</m:t>
+                          </m:r>
+                          <m:r>
+                            <m:rPr>
+                              <m:sty m:val="p"/>
+                            </m:rPr>
+                            <m:t>,</m:t>
+                          </m:r>
+                          <m:r>
+                            <m:t>j</m:t>
+                          </m:r>
+                        </m:sub>
+                      </m:sSub>
+                      <m:r>
+                        <m:rPr>
+                          <m:sty m:val="p"/>
+                        </m:rPr>
+                        <m:t>=</m:t>
+                      </m:r>
+                      <m:sSub>
+                        <m:e>
+                          <m:r>
+                            <m:t>β</m:t>
+                          </m:r>
+                        </m:e>
+                        <m:sub>
+                          <m:r>
+                            <m:t>0</m:t>
+                          </m:r>
+                        </m:sub>
+                      </m:sSub>
+                      <m:r>
+                        <m:rPr>
+                          <m:sty m:val="p"/>
+                        </m:rPr>
+                        <m:t>+</m:t>
+                      </m:r>
+                    </m:e>
+                  </m:mr>
+                  <m:mr>
+                    <m:e>
+                      <m:sSub>
+                        <m:e>
+                          <m:r>
+                            <m:t>β</m:t>
+                          </m:r>
+                        </m:e>
+                        <m:sub>
+                          <m:r>
+                            <m:t>1</m:t>
+                          </m:r>
+                        </m:sub>
+                      </m:sSub>
+                      <m:r>
+                        <m:t>E</m:t>
+                      </m:r>
+                      <m:sSub>
+                        <m:e>
+                          <m:r>
+                            <m:t>Q</m:t>
+                          </m:r>
+                        </m:e>
+                        <m:sub>
+                          <m:r>
+                            <m:t>i</m:t>
+                          </m:r>
+                          <m:r>
+                            <m:t>j</m:t>
+                          </m:r>
+                        </m:sub>
+                      </m:sSub>
+                      <m:r>
+                        <m:rPr>
+                          <m:sty m:val="p"/>
+                        </m:rPr>
+                        <m:t>+</m:t>
+                      </m:r>
+                    </m:e>
+                  </m:mr>
+                  <m:mr>
+                    <m:e>
+                      <m:sSub>
+                        <m:e>
+                          <m:r>
+                            <m:t>β</m:t>
+                          </m:r>
+                        </m:e>
+                        <m:sub>
+                          <m:r>
+                            <m:t>2</m:t>
+                          </m:r>
+                        </m:sub>
+                      </m:sSub>
+                      <m:r>
+                        <m:t>P</m:t>
+                      </m:r>
+                      <m:r>
+                        <m:t>O</m:t>
+                      </m:r>
+                      <m:sSub>
+                        <m:e>
+                          <m:r>
+                            <m:t>P</m:t>
+                          </m:r>
+                        </m:e>
+                        <m:sub>
+                          <m:r>
+                            <m:t>i</m:t>
+                          </m:r>
+                          <m:r>
+                            <m:t>j</m:t>
+                          </m:r>
+                        </m:sub>
+                      </m:sSub>
+                      <m:r>
+                        <m:rPr>
+                          <m:sty m:val="p"/>
+                        </m:rPr>
+                        <m:t>+</m:t>
+                      </m:r>
+                    </m:e>
+                  </m:mr>
+                  <m:mr>
+                    <m:e>
+                      <m:sSub>
+                        <m:e>
+                          <m:r>
+                            <m:t>β</m:t>
+                          </m:r>
+                        </m:e>
+                        <m:sub>
+                          <m:r>
+                            <m:t>3</m:t>
+                          </m:r>
+                        </m:sub>
+                      </m:sSub>
+                      <m:r>
+                        <m:t>G</m:t>
+                      </m:r>
+                      <m:sSub>
+                        <m:e>
+                          <m:r>
+                            <m:t>R</m:t>
+                          </m:r>
+                        </m:e>
+                        <m:sub>
+                          <m:r>
+                            <m:t>i</m:t>
+                          </m:r>
+                          <m:r>
+                            <m:t>j</m:t>
+                          </m:r>
+                        </m:sub>
+                      </m:sSub>
+                      <m:r>
+                        <m:rPr>
+                          <m:sty m:val="p"/>
+                        </m:rPr>
+                        <m:t>+</m:t>
+                      </m:r>
+                    </m:e>
+                  </m:mr>
+                  <m:mr>
+                    <m:e>
+                      <m:sSub>
+                        <m:e>
+                          <m:r>
+                            <m:t>β</m:t>
+                          </m:r>
+                        </m:e>
+                        <m:sub>
+                          <m:r>
+                            <m:t>4</m:t>
+                          </m:r>
+                        </m:sub>
+                      </m:sSub>
+                      <m:r>
+                        <m:t>U</m:t>
+                      </m:r>
+                      <m:sSub>
+                        <m:e>
+                          <m:r>
+                            <m:t>N</m:t>
+                          </m:r>
+                        </m:e>
+                        <m:sub>
+                          <m:r>
+                            <m:t>i</m:t>
+                          </m:r>
+                          <m:r>
+                            <m:t>j</m:t>
+                          </m:r>
+                        </m:sub>
+                      </m:sSub>
+                      <m:r>
+                        <m:rPr>
+                          <m:sty m:val="p"/>
+                        </m:rPr>
+                        <m:t>+</m:t>
+                      </m:r>
+                    </m:e>
+                  </m:mr>
+                  <m:mr>
+                    <m:e>
+                      <m:sSub>
+                        <m:e>
+                          <m:r>
+                            <m:t>β</m:t>
+                          </m:r>
+                        </m:e>
+                        <m:sub>
+                          <m:r>
+                            <m:t>5</m:t>
+                          </m:r>
+                        </m:sub>
+                      </m:sSub>
+                      <m:r>
+                        <m:t>A</m:t>
+                      </m:r>
+                      <m:sSub>
+                        <m:e>
+                          <m:r>
+                            <m:t>R</m:t>
+                          </m:r>
+                        </m:e>
+                        <m:sub>
+                          <m:r>
+                            <m:t>i</m:t>
+                          </m:r>
+                          <m:r>
+                            <m:t>j</m:t>
+                          </m:r>
+                        </m:sub>
+                      </m:sSub>
+                      <m:r>
+                        <m:rPr>
+                          <m:sty m:val="p"/>
+                        </m:rPr>
+                        <m:t>+</m:t>
+                      </m:r>
+                      <m:r>
+                        <m:t>f</m:t>
+                      </m:r>
+                      <m:r>
+                        <m:rPr>
+                          <m:sty m:val="p"/>
+                        </m:rPr>
+                        <m:t>(</m:t>
+                      </m:r>
+                      <m:r>
+                        <m:t>Y</m:t>
+                      </m:r>
+                      <m:r>
+                        <m:t>E</m:t>
+                      </m:r>
+                      <m:r>
+                        <m:t>A</m:t>
+                      </m:r>
+                      <m:sSub>
+                        <m:e>
+                          <m:r>
+                            <m:t>R</m:t>
+                          </m:r>
+                        </m:e>
+                        <m:sub>
+                          <m:r>
+                            <m:t>i</m:t>
+                          </m:r>
+                        </m:sub>
+                      </m:sSub>
+                      <m:r>
+                        <m:rPr>
+                          <m:sty m:val="p"/>
+                        </m:rPr>
+                        <m:t>)</m:t>
+                      </m:r>
+                      <m:r>
+                        <m:rPr>
+                          <m:sty m:val="p"/>
+                        </m:rPr>
+                        <m:t>+</m:t>
+                      </m:r>
+                      <m:sSub>
+                        <m:e>
+                          <m:r>
+                            <m:t>ϵ</m:t>
+                          </m:r>
+                        </m:e>
+                        <m:sub>
+                          <m:r>
+                            <m:t>i</m:t>
+                          </m:r>
+                          <m:r>
+                            <m:t>j</m:t>
+                          </m:r>
+                        </m:sub>
+                      </m:sSub>
+                      <m:r>
+                        <m:rPr>
+                          <m:sty m:val="p"/>
+                        </m:rPr>
+                        <m:t>+</m:t>
+                      </m:r>
+                      <m:sSub>
+                        <m:e>
+                          <m:r>
+                            <m:t>u</m:t>
+                          </m:r>
+                        </m:e>
+                        <m:sub>
+                          <m:r>
+                            <m:t>i</m:t>
+                          </m:r>
+                        </m:sub>
+                      </m:sSub>
+                    </m:e>
+                  </m:mr>
+                </m:m>
+              </m:e>
+            </m:mr>
+          </m:m>
+        </m:oMath>
+      </m:oMathPara>
+    </w:p>
+    <w:p>
+      <w:pPr>
+        <w:pStyle w:val="FirstParagraph"/>
+      </w:pPr>
+      <w:r>
+        <w:rPr>
+          <w:iCs/>
+          <w:i/>
+        </w:rPr>
+        <w:t xml:space="preserve">Hyperparameters</w:t>
+      </w:r>
+    </w:p>
+    <w:p>
+      <w:pPr>
+        <w:pStyle w:val="BodyText"/>
+      </w:pPr>
+      <m:oMath>
+        <m:f>
+          <m:fPr>
+            <m:type m:val="bar"/>
+          </m:fPr>
+          <m:num>
+            <m:r>
+              <m:t>1</m:t>
+            </m:r>
+          </m:num>
+          <m:den>
+            <m:sSub>
+              <m:e>
+                <m:r>
+                  <m:t>σ</m:t>
+                </m:r>
+              </m:e>
+              <m:sub>
+                <m:sSub>
+                  <m:e>
+                    <m:r>
+                      <m:t>u</m:t>
+                    </m:r>
+                  </m:e>
+                  <m:sub>
+                    <m:r>
+                      <m:t>i</m:t>
+                    </m:r>
+                  </m:sub>
+                </m:sSub>
+              </m:sub>
+            </m:sSub>
+          </m:den>
+        </m:f>
+      </m:oMath>
+    </w:p>
+    <w:p>
+      <w:pPr>
+        <w:pStyle w:val="BodyText"/>
+      </w:pPr>
+      <m:oMath>
+        <m:f>
+          <m:fPr>
+            <m:type m:val="bar"/>
+          </m:fPr>
+          <m:num>
+            <m:r>
+              <m:t>1</m:t>
+            </m:r>
+          </m:num>
+          <m:den>
+            <m:sSub>
+              <m:e>
+                <m:r>
+                  <m:t>σ</m:t>
+                </m:r>
+              </m:e>
+              <m:sub>
+                <m:sSub>
+                  <m:e>
+                    <m:r>
+                      <m:t>v</m:t>
+                    </m:r>
+                  </m:e>
+                  <m:sub>
+                    <m:r>
+                      <m:t>i</m:t>
+                    </m:r>
+                  </m:sub>
+                </m:sSub>
+              </m:sub>
+            </m:sSub>
+          </m:den>
+        </m:f>
+      </m:oMath>
+    </w:p>
+    <w:p>
+      <w:pPr>
+        <w:pStyle w:val="BodyText"/>
+      </w:pPr>
+      <m:oMath>
+        <m:f>
+          <m:fPr>
+            <m:type m:val="bar"/>
+          </m:fPr>
+          <m:num>
+            <m:r>
+              <m:t>1</m:t>
+            </m:r>
+          </m:num>
+          <m:den>
+            <m:sSub>
+              <m:e>
+                <m:r>
+                  <m:t>σ</m:t>
+                </m:r>
+              </m:e>
+              <m:sub>
+                <m:sSub>
+                  <m:e>
+                    <m:r>
+                      <m:t>γ</m:t>
+                    </m:r>
+                  </m:e>
+                  <m:sub>
+                    <m:r>
+                      <m:t>k</m:t>
+                    </m:r>
+                  </m:sub>
+                </m:sSub>
+              </m:sub>
+            </m:sSub>
+          </m:den>
+        </m:f>
+      </m:oMath>
+    </w:p>
+    <w:p>
+      <w:pPr>
+        <w:pStyle w:val="BodyText"/>
+      </w:pPr>
+      <m:oMath>
+        <m:f>
+          <m:fPr>
+            <m:type m:val="bar"/>
+          </m:fPr>
+          <m:num>
+            <m:r>
+              <m:t>1</m:t>
+            </m:r>
+          </m:num>
+          <m:den>
+            <m:sSub>
+              <m:e>
+                <m:r>
+                  <m:t>σ</m:t>
+                </m:r>
+              </m:e>
+              <m:sub>
+                <m:sSub>
+                  <m:e>
+                    <m:r>
+                      <m:t>ϕ</m:t>
+                    </m:r>
+                  </m:e>
+                  <m:sub>
+                    <m:r>
+                      <m:t>k</m:t>
+                    </m:r>
+                  </m:sub>
+                </m:sSub>
+              </m:sub>
+            </m:sSub>
+          </m:den>
+        </m:f>
+      </m:oMath>
+    </w:p>
+    <w:p>
+      <w:pPr>
+        <w:pStyle w:val="BodyText"/>
+      </w:pPr>
+      <m:oMath>
+        <m:f>
+          <m:fPr>
+            <m:type m:val="bar"/>
+          </m:fPr>
+          <m:num>
+            <m:r>
+              <m:t>1</m:t>
+            </m:r>
+          </m:num>
+          <m:den>
+            <m:sSub>
+              <m:e>
+                <m:r>
+                  <m:t>σ</m:t>
+                </m:r>
+              </m:e>
+              <m:sub>
+                <m:sSub>
+                  <m:e>
+                    <m:r>
+                      <m:t>δ</m:t>
+                    </m:r>
+                  </m:e>
+                  <m:sub>
+                    <m:r>
+                      <m:t>k</m:t>
+                    </m:r>
+                  </m:sub>
+                </m:sSub>
+              </m:sub>
+            </m:sSub>
+          </m:den>
+        </m:f>
+      </m:oMath>
     </w:p>
     <w:sectPr/>
   </w:body>

</xml_diff>

<commit_message>
Final update of the formulas and codes for INLA models for fisheries, also moved redundant files to the archive
</commit_message>
<xml_diff>
--- a/prep/formulas_word.docx
+++ b/prep/formulas_word.docx
@@ -4519,6 +4519,1958 @@
       </m:oMath>
     </w:p>
     <w:bookmarkEnd w:id="28"/>
+    <w:bookmarkStart w:id="34" w:name="X28175c39ad0d51276a84ba8b65b72c3bda3911c"/>
+    <w:p>
+      <w:pPr>
+        <w:pStyle w:val="Heading1"/>
+      </w:pPr>
+      <w:r>
+        <w:t xml:space="preserve">Bayesian models: mathematical formulations</w:t>
+      </w:r>
+    </w:p>
+    <w:bookmarkStart w:id="29" w:name="Xe2ac5cf59947e5851209e9b1153b38e330b93c5"/>
+    <w:p>
+      <w:pPr>
+        <w:pStyle w:val="Heading2"/>
+      </w:pPr>
+      <w:r>
+        <w:t xml:space="preserve">Intrindic Conditional autoregressive (ICAR) model</w:t>
+      </w:r>
+    </w:p>
+    <w:p>
+      <w:pPr>
+        <w:pStyle w:val="FirstParagraph"/>
+      </w:pPr>
+      <w:r>
+        <w:t xml:space="preserve">This model is also known as the Besag model (Besag et al 1996).</w:t>
+      </w:r>
+    </w:p>
+    <w:p>
+      <w:pPr>
+        <w:pStyle w:val="BodyText"/>
+      </w:pPr>
+      <w:r>
+        <w:t xml:space="preserve">Here the conditional distribution of a spatial random effect of unit</w:t>
+      </w:r>
+      <w:r>
+        <w:t xml:space="preserve"> </w:t>
+      </w:r>
+      <m:oMath>
+        <m:r>
+          <m:t>i</m:t>
+        </m:r>
+      </m:oMath>
+      <w:r>
+        <w:t xml:space="preserve"> </w:t>
+      </w:r>
+      <m:oMath>
+        <m:sSub>
+          <m:e>
+            <m:r>
+              <m:t>b</m:t>
+            </m:r>
+          </m:e>
+          <m:sub>
+            <m:r>
+              <m:t>i</m:t>
+            </m:r>
+          </m:sub>
+        </m:sSub>
+      </m:oMath>
+      <w:r>
+        <w:t xml:space="preserve"> </w:t>
+      </w:r>
+      <w:r>
+        <w:t xml:space="preserve">is formulated as follows (Riebler et al 2016):</w:t>
+      </w:r>
+    </w:p>
+    <w:p>
+      <w:pPr>
+        <w:pStyle w:val="BodyText"/>
+      </w:pPr>
+      <m:oMathPara>
+        <m:oMathParaPr>
+          <m:jc m:val="center"/>
+        </m:oMathParaPr>
+        <m:oMath>
+          <m:sSub>
+            <m:e>
+              <m:r>
+                <m:t>b</m:t>
+              </m:r>
+            </m:e>
+            <m:sub>
+              <m:r>
+                <m:t>i</m:t>
+              </m:r>
+            </m:sub>
+          </m:sSub>
+          <m:r>
+            <m:rPr>
+              <m:sty m:val="p"/>
+            </m:rPr>
+            <m:t>|</m:t>
+          </m:r>
+          <m:sSub>
+            <m:e>
+              <m:r>
+                <m:rPr>
+                  <m:sty m:val="b"/>
+                </m:rPr>
+                <m:t>b</m:t>
+              </m:r>
+            </m:e>
+            <m:sub>
+              <m:r>
+                <m:rPr>
+                  <m:sty m:val="b"/>
+                </m:rPr>
+                <m:t>−</m:t>
+              </m:r>
+              <m:r>
+                <m:rPr>
+                  <m:sty m:val="b"/>
+                </m:rPr>
+                <m:t>i</m:t>
+              </m:r>
+            </m:sub>
+          </m:sSub>
+          <m:r>
+            <m:rPr>
+              <m:sty m:val="p"/>
+            </m:rPr>
+            <m:t>,</m:t>
+          </m:r>
+          <m:sSub>
+            <m:e>
+              <m:r>
+                <m:t>τ</m:t>
+              </m:r>
+            </m:e>
+            <m:sub>
+              <m:r>
+                <m:t>b</m:t>
+              </m:r>
+            </m:sub>
+          </m:sSub>
+          <m:r>
+            <m:rPr>
+              <m:sty m:val="p"/>
+            </m:rPr>
+            <m:t>∼</m:t>
+          </m:r>
+          <m:r>
+            <m:rPr>
+              <m:sty m:val="p"/>
+              <m:scr m:val="script"/>
+            </m:rPr>
+            <m:t>N</m:t>
+          </m:r>
+          <m:d>
+            <m:dPr>
+              <m:begChr m:val="("/>
+              <m:endChr m:val=")"/>
+              <m:sepChr m:val=""/>
+              <m:grow/>
+            </m:dPr>
+            <m:e>
+              <m:f>
+                <m:fPr>
+                  <m:type m:val="bar"/>
+                </m:fPr>
+                <m:num>
+                  <m:r>
+                    <m:t>1</m:t>
+                  </m:r>
+                </m:num>
+                <m:den>
+                  <m:sSub>
+                    <m:e>
+                      <m:r>
+                        <m:t>n</m:t>
+                      </m:r>
+                    </m:e>
+                    <m:sub>
+                      <m:sSub>
+                        <m:e>
+                          <m:r>
+                            <m:t>δ</m:t>
+                          </m:r>
+                        </m:e>
+                        <m:sub>
+                          <m:r>
+                            <m:t>i</m:t>
+                          </m:r>
+                        </m:sub>
+                      </m:sSub>
+                    </m:sub>
+                  </m:sSub>
+                </m:den>
+              </m:f>
+              <m:nary>
+                <m:naryPr>
+                  <m:chr m:val="∑"/>
+                  <m:limLoc m:val="undOvr"/>
+                  <m:subHide m:val="0"/>
+                  <m:supHide m:val="1"/>
+                </m:naryPr>
+                <m:sub>
+                  <m:r>
+                    <m:t>j</m:t>
+                  </m:r>
+                  <m:r>
+                    <m:rPr>
+                      <m:sty m:val="p"/>
+                    </m:rPr>
+                    <m:t>∈</m:t>
+                  </m:r>
+                  <m:sSub>
+                    <m:e>
+                      <m:r>
+                        <m:t>δ</m:t>
+                      </m:r>
+                    </m:e>
+                    <m:sub>
+                      <m:r>
+                        <m:t>i</m:t>
+                      </m:r>
+                    </m:sub>
+                  </m:sSub>
+                </m:sub>
+                <m:sup>
+                  <m:r>
+                    <m:t>​</m:t>
+                  </m:r>
+                </m:sup>
+                <m:e>
+                  <m:sSub>
+                    <m:e>
+                      <m:r>
+                        <m:t>b</m:t>
+                      </m:r>
+                    </m:e>
+                    <m:sub>
+                      <m:r>
+                        <m:t>j</m:t>
+                      </m:r>
+                    </m:sub>
+                  </m:sSub>
+                </m:e>
+              </m:nary>
+              <m:r>
+                <m:rPr>
+                  <m:sty m:val="p"/>
+                </m:rPr>
+                <m:t>,</m:t>
+              </m:r>
+              <m:f>
+                <m:fPr>
+                  <m:type m:val="bar"/>
+                </m:fPr>
+                <m:num>
+                  <m:r>
+                    <m:t>1</m:t>
+                  </m:r>
+                </m:num>
+                <m:den>
+                  <m:sSub>
+                    <m:e>
+                      <m:r>
+                        <m:t>n</m:t>
+                      </m:r>
+                    </m:e>
+                    <m:sub>
+                      <m:sSub>
+                        <m:e>
+                          <m:r>
+                            <m:t>δ</m:t>
+                          </m:r>
+                        </m:e>
+                        <m:sub>
+                          <m:r>
+                            <m:t>i</m:t>
+                          </m:r>
+                        </m:sub>
+                      </m:sSub>
+                    </m:sub>
+                  </m:sSub>
+                  <m:sSub>
+                    <m:e>
+                      <m:r>
+                        <m:t>τ</m:t>
+                      </m:r>
+                    </m:e>
+                    <m:sub>
+                      <m:r>
+                        <m:t>b</m:t>
+                      </m:r>
+                    </m:sub>
+                  </m:sSub>
+                </m:den>
+              </m:f>
+            </m:e>
+          </m:d>
+        </m:oMath>
+      </m:oMathPara>
+    </w:p>
+    <w:p>
+      <w:pPr>
+        <w:pStyle w:val="FirstParagraph"/>
+      </w:pPr>
+      <w:r>
+        <w:t xml:space="preserve">The parameter</w:t>
+      </w:r>
+      <w:r>
+        <w:t xml:space="preserve"> </w:t>
+      </w:r>
+      <m:oMath>
+        <m:sSub>
+          <m:e>
+            <m:r>
+              <m:t>τ</m:t>
+            </m:r>
+          </m:e>
+          <m:sub>
+            <m:r>
+              <m:t>b</m:t>
+            </m:r>
+          </m:sub>
+        </m:sSub>
+      </m:oMath>
+      <w:r>
+        <w:t xml:space="preserve"> </w:t>
+      </w:r>
+      <w:r>
+        <w:t xml:space="preserve">is the precision (inverse of the variance) of the spatial random effect,</w:t>
+      </w:r>
+      <w:r>
+        <w:t xml:space="preserve"> </w:t>
+      </w:r>
+      <m:oMath>
+        <m:sSub>
+          <m:e>
+            <m:r>
+              <m:rPr>
+                <m:sty m:val="b"/>
+              </m:rPr>
+              <m:t>b</m:t>
+            </m:r>
+          </m:e>
+          <m:sub>
+            <m:r>
+              <m:rPr>
+                <m:sty m:val="b"/>
+              </m:rPr>
+              <m:t>−</m:t>
+            </m:r>
+            <m:r>
+              <m:rPr>
+                <m:sty m:val="b"/>
+              </m:rPr>
+              <m:t>i</m:t>
+            </m:r>
+          </m:sub>
+        </m:sSub>
+      </m:oMath>
+      <w:r>
+        <w:t xml:space="preserve"> </w:t>
+      </w:r>
+      <w:r>
+        <w:t xml:space="preserve">is a vector of random effects levels (spatial units) that does not include unit</w:t>
+      </w:r>
+      <w:r>
+        <w:t xml:space="preserve"> </w:t>
+      </w:r>
+      <m:oMath>
+        <m:r>
+          <m:t>i</m:t>
+        </m:r>
+      </m:oMath>
+      <w:r>
+        <w:t xml:space="preserve">,</w:t>
+      </w:r>
+      <w:r>
+        <w:t xml:space="preserve"> </w:t>
+      </w:r>
+      <m:oMath>
+        <m:r>
+          <m:t>n</m:t>
+        </m:r>
+      </m:oMath>
+      <w:r>
+        <w:t xml:space="preserve"> </w:t>
+      </w:r>
+      <w:r>
+        <w:t xml:space="preserve">is the number of neighbors of the spatial unit</w:t>
+      </w:r>
+      <w:r>
+        <w:t xml:space="preserve"> </w:t>
+      </w:r>
+      <m:oMath>
+        <m:r>
+          <m:t>i</m:t>
+        </m:r>
+      </m:oMath>
+      <w:r>
+        <w:t xml:space="preserve">,</w:t>
+      </w:r>
+      <w:r>
+        <w:t xml:space="preserve"> </w:t>
+      </w:r>
+      <m:oMath>
+        <m:sSub>
+          <m:e>
+            <m:r>
+              <m:t>δ</m:t>
+            </m:r>
+          </m:e>
+          <m:sub>
+            <m:r>
+              <m:t>i</m:t>
+            </m:r>
+          </m:sub>
+        </m:sSub>
+      </m:oMath>
+      <w:r>
+        <w:t xml:space="preserve"> </w:t>
+      </w:r>
+      <w:r>
+        <w:t xml:space="preserve">is a set of neighbors of a unit</w:t>
+      </w:r>
+      <w:r>
+        <w:t xml:space="preserve"> </w:t>
+      </w:r>
+      <m:oMath>
+        <m:r>
+          <m:t>i</m:t>
+        </m:r>
+      </m:oMath>
+      <w:r>
+        <w:t xml:space="preserve">.</w:t>
+      </w:r>
+    </w:p>
+    <w:p>
+      <w:pPr>
+        <w:pStyle w:val="BodyText"/>
+      </w:pPr>
+      <w:r>
+        <w:t xml:space="preserve">Then, the conditional mean of the random effect</w:t>
+      </w:r>
+      <w:r>
+        <w:t xml:space="preserve"> </w:t>
+      </w:r>
+      <m:oMath>
+        <m:sSub>
+          <m:e>
+            <m:r>
+              <m:t>b</m:t>
+            </m:r>
+          </m:e>
+          <m:sub>
+            <m:r>
+              <m:t>i</m:t>
+            </m:r>
+          </m:sub>
+        </m:sSub>
+      </m:oMath>
+      <w:r>
+        <w:t xml:space="preserve"> </w:t>
+      </w:r>
+      <w:r>
+        <w:t xml:space="preserve">is the average of the effects over the neighborhood:</w:t>
+      </w:r>
+    </w:p>
+    <w:p>
+      <w:pPr>
+        <w:pStyle w:val="BodyText"/>
+      </w:pPr>
+      <m:oMathPara>
+        <m:oMathParaPr>
+          <m:jc m:val="center"/>
+        </m:oMathParaPr>
+        <m:oMath>
+          <m:acc>
+            <m:accPr>
+              <m:chr m:val="‾"/>
+            </m:accPr>
+            <m:e>
+              <m:sSub>
+                <m:e>
+                  <m:r>
+                    <m:t>b</m:t>
+                  </m:r>
+                </m:e>
+                <m:sub>
+                  <m:r>
+                    <m:t>i</m:t>
+                  </m:r>
+                </m:sub>
+              </m:sSub>
+            </m:e>
+          </m:acc>
+          <m:r>
+            <m:rPr>
+              <m:sty m:val="p"/>
+            </m:rPr>
+            <m:t>=</m:t>
+          </m:r>
+          <m:f>
+            <m:fPr>
+              <m:type m:val="bar"/>
+            </m:fPr>
+            <m:num>
+              <m:nary>
+                <m:naryPr>
+                  <m:chr m:val="∑"/>
+                  <m:limLoc m:val="undOvr"/>
+                  <m:subHide m:val="0"/>
+                  <m:supHide m:val="1"/>
+                </m:naryPr>
+                <m:sub>
+                  <m:r>
+                    <m:t>j</m:t>
+                  </m:r>
+                  <m:r>
+                    <m:rPr>
+                      <m:sty m:val="p"/>
+                    </m:rPr>
+                    <m:t>∈</m:t>
+                  </m:r>
+                  <m:sSub>
+                    <m:e>
+                      <m:r>
+                        <m:t>δ</m:t>
+                      </m:r>
+                    </m:e>
+                    <m:sub>
+                      <m:r>
+                        <m:t>i</m:t>
+                      </m:r>
+                    </m:sub>
+                  </m:sSub>
+                </m:sub>
+                <m:sup>
+                  <m:r>
+                    <m:t>​</m:t>
+                  </m:r>
+                </m:sup>
+                <m:e>
+                  <m:sSub>
+                    <m:e>
+                      <m:r>
+                        <m:t>b</m:t>
+                      </m:r>
+                    </m:e>
+                    <m:sub>
+                      <m:r>
+                        <m:t>j</m:t>
+                      </m:r>
+                    </m:sub>
+                  </m:sSub>
+                </m:e>
+              </m:nary>
+            </m:num>
+            <m:den>
+              <m:sSub>
+                <m:e>
+                  <m:r>
+                    <m:t>n</m:t>
+                  </m:r>
+                </m:e>
+                <m:sub>
+                  <m:sSub>
+                    <m:e>
+                      <m:r>
+                        <m:t>δ</m:t>
+                      </m:r>
+                    </m:e>
+                    <m:sub>
+                      <m:r>
+                        <m:t>i</m:t>
+                      </m:r>
+                    </m:sub>
+                  </m:sSub>
+                </m:sub>
+              </m:sSub>
+            </m:den>
+          </m:f>
+        </m:oMath>
+      </m:oMathPara>
+    </w:p>
+    <w:p>
+      <w:pPr>
+        <w:pStyle w:val="FirstParagraph"/>
+      </w:pPr>
+      <w:r>
+        <w:t xml:space="preserve">The conditional variance of</w:t>
+      </w:r>
+      <w:r>
+        <w:t xml:space="preserve"> </w:t>
+      </w:r>
+      <m:oMath>
+        <m:sSub>
+          <m:e>
+            <m:r>
+              <m:t>b</m:t>
+            </m:r>
+          </m:e>
+          <m:sub>
+            <m:r>
+              <m:t>i</m:t>
+            </m:r>
+          </m:sub>
+        </m:sSub>
+      </m:oMath>
+      <w:r>
+        <w:t xml:space="preserve"> </w:t>
+      </w:r>
+      <w:r>
+        <w:t xml:space="preserve">is proportional to the number of neighbors of the unit</w:t>
+      </w:r>
+      <w:r>
+        <w:t xml:space="preserve"> </w:t>
+      </w:r>
+      <m:oMath>
+        <m:r>
+          <m:t>i</m:t>
+        </m:r>
+      </m:oMath>
+      <w:r>
+        <w:t xml:space="preserve"> </w:t>
+      </w:r>
+      <w:r>
+        <w:t xml:space="preserve">:</w:t>
+      </w:r>
+    </w:p>
+    <w:p>
+      <w:pPr>
+        <w:pStyle w:val="BodyText"/>
+      </w:pPr>
+      <m:oMathPara>
+        <m:oMathParaPr>
+          <m:jc m:val="center"/>
+        </m:oMathParaPr>
+        <m:oMath>
+          <m:sSubSup>
+            <m:e>
+              <m:r>
+                <m:t>σ</m:t>
+              </m:r>
+            </m:e>
+            <m:sub>
+              <m:sSub>
+                <m:e>
+                  <m:r>
+                    <m:t>b</m:t>
+                  </m:r>
+                </m:e>
+                <m:sub>
+                  <m:r>
+                    <m:t>i</m:t>
+                  </m:r>
+                </m:sub>
+              </m:sSub>
+            </m:sub>
+            <m:sup>
+              <m:r>
+                <m:t>2</m:t>
+              </m:r>
+            </m:sup>
+          </m:sSubSup>
+          <m:r>
+            <m:rPr>
+              <m:sty m:val="p"/>
+            </m:rPr>
+            <m:t>=</m:t>
+          </m:r>
+          <m:f>
+            <m:fPr>
+              <m:type m:val="bar"/>
+            </m:fPr>
+            <m:num>
+              <m:r>
+                <m:t>r</m:t>
+              </m:r>
+            </m:num>
+            <m:den>
+              <m:sSub>
+                <m:e>
+                  <m:r>
+                    <m:t>n</m:t>
+                  </m:r>
+                </m:e>
+                <m:sub>
+                  <m:sSub>
+                    <m:e>
+                      <m:r>
+                        <m:t>δ</m:t>
+                      </m:r>
+                    </m:e>
+                    <m:sub>
+                      <m:r>
+                        <m:t>i</m:t>
+                      </m:r>
+                    </m:sub>
+                  </m:sSub>
+                </m:sub>
+              </m:sSub>
+            </m:den>
+          </m:f>
+        </m:oMath>
+      </m:oMathPara>
+    </w:p>
+    <w:p>
+      <w:pPr>
+        <w:pStyle w:val="FirstParagraph"/>
+      </w:pPr>
+      <w:r>
+        <w:t xml:space="preserve">where</w:t>
+      </w:r>
+      <w:r>
+        <w:t xml:space="preserve"> </w:t>
+      </w:r>
+      <m:oMath>
+        <m:r>
+          <m:t>r</m:t>
+        </m:r>
+      </m:oMath>
+      <w:r>
+        <w:t xml:space="preserve"> </w:t>
+      </w:r>
+      <w:r>
+        <w:t xml:space="preserve">is the overall variance of the spatial random effect</w:t>
+      </w:r>
+      <w:r>
+        <w:t xml:space="preserve"> </w:t>
+      </w:r>
+      <m:oMath>
+        <m:r>
+          <m:rPr>
+            <m:sty m:val="b"/>
+          </m:rPr>
+          <m:t>b</m:t>
+        </m:r>
+      </m:oMath>
+      <w:r>
+        <w:t xml:space="preserve">.</w:t>
+      </w:r>
+    </w:p>
+    <w:p>
+      <w:pPr>
+        <w:pStyle w:val="BodyText"/>
+      </w:pPr>
+      <w:r>
+        <w:t xml:space="preserve">The joint distribution of a spatial random effect</w:t>
+      </w:r>
+      <w:r>
+        <w:t xml:space="preserve"> </w:t>
+      </w:r>
+      <m:oMath>
+        <m:r>
+          <m:rPr>
+            <m:sty m:val="b"/>
+          </m:rPr>
+          <m:t>b</m:t>
+        </m:r>
+      </m:oMath>
+      <w:r>
+        <w:t xml:space="preserve"> </w:t>
+      </w:r>
+      <w:r>
+        <w:t xml:space="preserve">is formulated as follows:</w:t>
+      </w:r>
+    </w:p>
+    <w:p>
+      <w:pPr>
+        <w:pStyle w:val="BodyText"/>
+      </w:pPr>
+      <m:oMathPara>
+        <m:oMathParaPr>
+          <m:jc m:val="center"/>
+        </m:oMathParaPr>
+        <m:oMath>
+          <m:r>
+            <m:t>π</m:t>
+          </m:r>
+          <m:d>
+            <m:dPr>
+              <m:begChr m:val="("/>
+              <m:endChr m:val=")"/>
+              <m:sepChr m:val=""/>
+              <m:grow/>
+            </m:dPr>
+            <m:e>
+              <m:r>
+                <m:rPr>
+                  <m:sty m:val="b"/>
+                </m:rPr>
+                <m:t>b</m:t>
+              </m:r>
+              <m:r>
+                <m:rPr>
+                  <m:sty m:val="p"/>
+                </m:rPr>
+                <m:t>|</m:t>
+              </m:r>
+              <m:sSub>
+                <m:e>
+                  <m:r>
+                    <m:t>τ</m:t>
+                  </m:r>
+                </m:e>
+                <m:sub>
+                  <m:r>
+                    <m:t>b</m:t>
+                  </m:r>
+                </m:sub>
+              </m:sSub>
+            </m:e>
+          </m:d>
+          <m:r>
+            <m:rPr>
+              <m:sty m:val="p"/>
+            </m:rPr>
+            <m:t>∝</m:t>
+          </m:r>
+          <m:sSubSup>
+            <m:e>
+              <m:r>
+                <m:t>τ</m:t>
+              </m:r>
+            </m:e>
+            <m:sub>
+              <m:r>
+                <m:t>b</m:t>
+              </m:r>
+            </m:sub>
+            <m:sup>
+              <m:d>
+                <m:dPr>
+                  <m:begChr m:val="("/>
+                  <m:endChr m:val=")"/>
+                  <m:sepChr m:val=""/>
+                  <m:grow/>
+                </m:dPr>
+                <m:e>
+                  <m:r>
+                    <m:t>n</m:t>
+                  </m:r>
+                  <m:r>
+                    <m:rPr>
+                      <m:sty m:val="p"/>
+                    </m:rPr>
+                    <m:t>−</m:t>
+                  </m:r>
+                  <m:r>
+                    <m:t>1</m:t>
+                  </m:r>
+                </m:e>
+              </m:d>
+              <m:r>
+                <m:rPr>
+                  <m:sty m:val="p"/>
+                </m:rPr>
+                <m:t>/</m:t>
+              </m:r>
+              <m:r>
+                <m:t>2</m:t>
+              </m:r>
+            </m:sup>
+          </m:sSubSup>
+          <m:r>
+            <m:t>e</m:t>
+          </m:r>
+          <m:r>
+            <m:t>x</m:t>
+          </m:r>
+          <m:r>
+            <m:t>p</m:t>
+          </m:r>
+          <m:d>
+            <m:dPr>
+              <m:begChr m:val="("/>
+              <m:endChr m:val=")"/>
+              <m:sepChr m:val=""/>
+              <m:grow/>
+            </m:dPr>
+            <m:e>
+              <m:r>
+                <m:rPr>
+                  <m:sty m:val="p"/>
+                </m:rPr>
+                <m:t>−</m:t>
+              </m:r>
+              <m:f>
+                <m:fPr>
+                  <m:type m:val="bar"/>
+                </m:fPr>
+                <m:num>
+                  <m:sSub>
+                    <m:e>
+                      <m:r>
+                        <m:t>τ</m:t>
+                      </m:r>
+                    </m:e>
+                    <m:sub>
+                      <m:r>
+                        <m:t>b</m:t>
+                      </m:r>
+                    </m:sub>
+                  </m:sSub>
+                </m:num>
+                <m:den>
+                  <m:r>
+                    <m:t>2</m:t>
+                  </m:r>
+                </m:den>
+              </m:f>
+              <m:nary>
+                <m:naryPr>
+                  <m:chr m:val="∑"/>
+                  <m:limLoc m:val="undOvr"/>
+                  <m:subHide m:val="0"/>
+                  <m:supHide m:val="1"/>
+                </m:naryPr>
+                <m:sub>
+                  <m:r>
+                    <m:t>i</m:t>
+                  </m:r>
+                </m:sub>
+                <m:sup>
+                  <m:r>
+                    <m:t>​</m:t>
+                  </m:r>
+                </m:sup>
+                <m:e>
+                  <m:nary>
+                    <m:naryPr>
+                      <m:chr m:val="∑"/>
+                      <m:limLoc m:val="undOvr"/>
+                      <m:subHide m:val="0"/>
+                      <m:supHide m:val="1"/>
+                    </m:naryPr>
+                    <m:sub>
+                      <m:r>
+                        <m:t>j</m:t>
+                      </m:r>
+                      <m:r>
+                        <m:rPr>
+                          <m:sty m:val="p"/>
+                        </m:rPr>
+                        <m:t>∈</m:t>
+                      </m:r>
+                      <m:sSub>
+                        <m:e>
+                          <m:r>
+                            <m:t>δ</m:t>
+                          </m:r>
+                        </m:e>
+                        <m:sub>
+                          <m:r>
+                            <m:t>i</m:t>
+                          </m:r>
+                        </m:sub>
+                      </m:sSub>
+                    </m:sub>
+                    <m:sup>
+                      <m:r>
+                        <m:t>​</m:t>
+                      </m:r>
+                    </m:sup>
+                    <m:e>
+                      <m:sSup>
+                        <m:e>
+                          <m:d>
+                            <m:dPr>
+                              <m:begChr m:val="("/>
+                              <m:endChr m:val=")"/>
+                              <m:sepChr m:val=""/>
+                              <m:grow/>
+                            </m:dPr>
+                            <m:e>
+                              <m:sSub>
+                                <m:e>
+                                  <m:r>
+                                    <m:t>b</m:t>
+                                  </m:r>
+                                </m:e>
+                                <m:sub>
+                                  <m:r>
+                                    <m:t>i</m:t>
+                                  </m:r>
+                                </m:sub>
+                              </m:sSub>
+                              <m:r>
+                                <m:rPr>
+                                  <m:sty m:val="p"/>
+                                </m:rPr>
+                                <m:t>−</m:t>
+                              </m:r>
+                              <m:sSub>
+                                <m:e>
+                                  <m:r>
+                                    <m:t>b</m:t>
+                                  </m:r>
+                                </m:e>
+                                <m:sub>
+                                  <m:r>
+                                    <m:t>j</m:t>
+                                  </m:r>
+                                </m:sub>
+                              </m:sSub>
+                            </m:e>
+                          </m:d>
+                        </m:e>
+                        <m:sup>
+                          <m:r>
+                            <m:t>2</m:t>
+                          </m:r>
+                        </m:sup>
+                      </m:sSup>
+                    </m:e>
+                  </m:nary>
+                </m:e>
+              </m:nary>
+            </m:e>
+          </m:d>
+        </m:oMath>
+      </m:oMathPara>
+    </w:p>
+    <w:bookmarkEnd w:id="29"/>
+    <w:bookmarkStart w:id="30" w:name="bym-convolution-model"/>
+    <w:p>
+      <w:pPr>
+        <w:pStyle w:val="Heading2"/>
+      </w:pPr>
+      <w:r>
+        <w:t xml:space="preserve">BYM (Convolution) model</w:t>
+      </w:r>
+    </w:p>
+    <w:p>
+      <w:pPr>
+        <w:pStyle w:val="FirstParagraph"/>
+      </w:pPr>
+      <w:r>
+        <w:t xml:space="preserve">The BYM model decomposes the spatial random effect</w:t>
+      </w:r>
+      <w:r>
+        <w:t xml:space="preserve"> </w:t>
+      </w:r>
+      <m:oMath>
+        <m:r>
+          <m:rPr>
+            <m:sty m:val="b"/>
+          </m:rPr>
+          <m:t>b</m:t>
+        </m:r>
+      </m:oMath>
+      <w:r>
+        <w:t xml:space="preserve"> </w:t>
+      </w:r>
+      <w:r>
+        <w:t xml:space="preserve">into a sum of structured and unstructured components as:</w:t>
+      </w:r>
+    </w:p>
+    <w:p>
+      <w:pPr>
+        <w:pStyle w:val="BodyText"/>
+      </w:pPr>
+      <m:oMath>
+        <m:r>
+          <m:rPr>
+            <m:sty m:val="b"/>
+          </m:rPr>
+          <m:t>b</m:t>
+        </m:r>
+        <m:r>
+          <m:rPr>
+            <m:sty m:val="p"/>
+          </m:rPr>
+          <m:t>=</m:t>
+        </m:r>
+        <m:r>
+          <m:rPr>
+            <m:sty m:val="b"/>
+          </m:rPr>
+          <m:t>u</m:t>
+        </m:r>
+        <m:r>
+          <m:rPr>
+            <m:sty m:val="p"/>
+          </m:rPr>
+          <m:t>+</m:t>
+        </m:r>
+        <m:r>
+          <m:rPr>
+            <m:sty m:val="b"/>
+          </m:rPr>
+          <m:t>v</m:t>
+        </m:r>
+      </m:oMath>
+      <w:r>
+        <w:t xml:space="preserve">,</w:t>
+      </w:r>
+    </w:p>
+    <w:p>
+      <w:pPr>
+        <w:pStyle w:val="BodyText"/>
+      </w:pPr>
+      <w:r>
+        <w:t xml:space="preserve">where</w:t>
+      </w:r>
+      <w:r>
+        <w:t xml:space="preserve"> </w:t>
+      </w:r>
+      <m:oMath>
+        <m:r>
+          <m:t>u</m:t>
+        </m:r>
+      </m:oMath>
+      <w:r>
+        <w:t xml:space="preserve"> </w:t>
+      </w:r>
+      <w:r>
+        <w:t xml:space="preserve">is defined as shown in the Equation 1 above (Besag model), and component</w:t>
+      </w:r>
+      <w:r>
+        <w:t xml:space="preserve"> </w:t>
+      </w:r>
+      <m:oMath>
+        <m:r>
+          <m:t>u</m:t>
+        </m:r>
+      </m:oMath>
+      <w:r>
+        <w:t xml:space="preserve"> </w:t>
+      </w:r>
+      <w:r>
+        <w:t xml:space="preserve">in BYM model has a precision parameter</w:t>
+      </w:r>
+      <w:r>
+        <w:t xml:space="preserve"> </w:t>
+      </w:r>
+      <m:oMath>
+        <m:sSub>
+          <m:e>
+            <m:r>
+              <m:t>τ</m:t>
+            </m:r>
+          </m:e>
+          <m:sub>
+            <m:r>
+              <m:t>u</m:t>
+            </m:r>
+          </m:sub>
+        </m:sSub>
+      </m:oMath>
+      <w:r>
+        <w:t xml:space="preserve">.</w:t>
+      </w:r>
+      <w:r>
+        <w:t xml:space="preserve"> </w:t>
+      </w:r>
+      <m:oMath>
+        <m:r>
+          <m:t>v</m:t>
+        </m:r>
+      </m:oMath>
+      <w:r>
+        <w:t xml:space="preserve"> </w:t>
+      </w:r>
+      <w:r>
+        <w:t xml:space="preserve">denotes independent (and uncorrelated) Normally distributed random effect component with a separate precision</w:t>
+      </w:r>
+      <w:r>
+        <w:t xml:space="preserve"> </w:t>
+      </w:r>
+      <m:oMath>
+        <m:sSub>
+          <m:e>
+            <m:r>
+              <m:t>τ</m:t>
+            </m:r>
+          </m:e>
+          <m:sub>
+            <m:r>
+              <m:t>v</m:t>
+            </m:r>
+          </m:sub>
+        </m:sSub>
+      </m:oMath>
+      <w:r>
+        <w:t xml:space="preserve">:</w:t>
+      </w:r>
+    </w:p>
+    <w:p>
+      <w:pPr>
+        <w:pStyle w:val="BodyText"/>
+      </w:pPr>
+      <m:oMathPara>
+        <m:oMathParaPr>
+          <m:jc m:val="center"/>
+        </m:oMathParaPr>
+        <m:oMath>
+          <m:r>
+            <m:rPr>
+              <m:sty m:val="b"/>
+            </m:rPr>
+            <m:t>v</m:t>
+          </m:r>
+          <m:r>
+            <m:rPr>
+              <m:sty m:val="p"/>
+            </m:rPr>
+            <m:t>∼</m:t>
+          </m:r>
+          <m:r>
+            <m:rPr>
+              <m:sty m:val="p"/>
+              <m:scr m:val="script"/>
+            </m:rPr>
+            <m:t>N</m:t>
+          </m:r>
+          <m:d>
+            <m:dPr>
+              <m:begChr m:val="("/>
+              <m:endChr m:val=")"/>
+              <m:sepChr m:val=""/>
+              <m:grow/>
+            </m:dPr>
+            <m:e>
+              <m:r>
+                <m:t>0</m:t>
+              </m:r>
+              <m:r>
+                <m:rPr>
+                  <m:sty m:val="p"/>
+                </m:rPr>
+                <m:t>,</m:t>
+              </m:r>
+              <m:sSubSup>
+                <m:e>
+                  <m:r>
+                    <m:t>τ</m:t>
+                  </m:r>
+                </m:e>
+                <m:sub>
+                  <m:r>
+                    <m:t>v</m:t>
+                  </m:r>
+                </m:sub>
+                <m:sup>
+                  <m:r>
+                    <m:rPr>
+                      <m:sty m:val="p"/>
+                    </m:rPr>
+                    <m:t>−</m:t>
+                  </m:r>
+                  <m:r>
+                    <m:t>1</m:t>
+                  </m:r>
+                </m:sup>
+              </m:sSubSup>
+              <m:r>
+                <m:rPr>
+                  <m:sty m:val="b"/>
+                </m:rPr>
+                <m:t>I</m:t>
+              </m:r>
+            </m:e>
+          </m:d>
+        </m:oMath>
+      </m:oMathPara>
+    </w:p>
+    <w:p>
+      <w:pPr>
+        <w:pStyle w:val="FirstParagraph"/>
+      </w:pPr>
+      <w:r>
+        <w:t xml:space="preserve">In the BYM model, precision parameters</w:t>
+      </w:r>
+      <w:r>
+        <w:t xml:space="preserve"> </w:t>
+      </w:r>
+      <m:oMath>
+        <m:sSub>
+          <m:e>
+            <m:r>
+              <m:t>τ</m:t>
+            </m:r>
+          </m:e>
+          <m:sub>
+            <m:r>
+              <m:t>u</m:t>
+            </m:r>
+          </m:sub>
+        </m:sSub>
+      </m:oMath>
+      <w:r>
+        <w:t xml:space="preserve"> </w:t>
+      </w:r>
+      <w:r>
+        <w:t xml:space="preserve">and</w:t>
+      </w:r>
+      <w:r>
+        <w:t xml:space="preserve"> </w:t>
+      </w:r>
+      <m:oMath>
+        <m:sSub>
+          <m:e>
+            <m:r>
+              <m:t>τ</m:t>
+            </m:r>
+          </m:e>
+          <m:sub>
+            <m:r>
+              <m:t>v</m:t>
+            </m:r>
+          </m:sub>
+        </m:sSub>
+      </m:oMath>
+      <w:r>
+        <w:t xml:space="preserve"> </w:t>
+      </w:r>
+      <w:r>
+        <w:t xml:space="preserve">are dependent.</w:t>
+      </w:r>
+    </w:p>
+    <w:bookmarkEnd w:id="30"/>
+    <w:bookmarkStart w:id="31" w:name="bym2-model"/>
+    <w:p>
+      <w:pPr>
+        <w:pStyle w:val="Heading2"/>
+      </w:pPr>
+      <w:r>
+        <w:t xml:space="preserve">BYM2 model</w:t>
+      </w:r>
+    </w:p>
+    <w:p>
+      <w:pPr>
+        <w:pStyle w:val="FirstParagraph"/>
+      </w:pPr>
+      <w:r>
+        <w:t xml:space="preserve">BYM2 is a modified BYM model, where structured spatial component</w:t>
+      </w:r>
+      <w:r>
+        <w:t xml:space="preserve"> </w:t>
+      </w:r>
+      <m:oMath>
+        <m:r>
+          <m:rPr>
+            <m:sty m:val="b"/>
+          </m:rPr>
+          <m:t>u</m:t>
+        </m:r>
+      </m:oMath>
+      <w:r>
+        <w:t xml:space="preserve"> </w:t>
+      </w:r>
+      <w:r>
+        <w:t xml:space="preserve">is scaled and is denoted as</w:t>
+      </w:r>
+      <w:r>
+        <w:t xml:space="preserve"> </w:t>
+      </w:r>
+      <m:oMath>
+        <m:sSub>
+          <m:e>
+            <m:r>
+              <m:rPr>
+                <m:sty m:val="b"/>
+              </m:rPr>
+              <m:t>u</m:t>
+            </m:r>
+          </m:e>
+          <m:sub>
+            <m:r>
+              <m:rPr>
+                <m:sty m:val="b"/>
+              </m:rPr>
+              <m:t>*</m:t>
+            </m:r>
+          </m:sub>
+        </m:sSub>
+      </m:oMath>
+      <w:r>
+        <w:t xml:space="preserve">. This scaled spatial component has a common marginal precision</w:t>
+      </w:r>
+      <w:r>
+        <w:t xml:space="preserve"> </w:t>
+      </w:r>
+      <m:oMath>
+        <m:r>
+          <m:t>t</m:t>
+        </m:r>
+        <m:r>
+          <m:t>a</m:t>
+        </m:r>
+        <m:sSub>
+          <m:e>
+            <m:r>
+              <m:t>u</m:t>
+            </m:r>
+          </m:e>
+          <m:sub>
+            <m:r>
+              <m:t>b</m:t>
+            </m:r>
+          </m:sub>
+        </m:sSub>
+      </m:oMath>
+      <w:r>
+        <w:t xml:space="preserve">, which gives a unified interpretation of spatial variability for different sets and structures of the spatial units (sec. 3.3 i Riebler et al (2016), samt sec.5 i PC-prior paperet fra 2017 (Simpson et al))</w:t>
+      </w:r>
+    </w:p>
+    <w:p>
+      <w:pPr>
+        <w:pStyle w:val="BodyText"/>
+      </w:pPr>
+      <w:r>
+        <w:t xml:space="preserve">The modified spatial random effect is constructed as:</w:t>
+      </w:r>
+    </w:p>
+    <w:p>
+      <w:pPr>
+        <w:pStyle w:val="BodyText"/>
+      </w:pPr>
+      <m:oMathPara>
+        <m:oMathParaPr>
+          <m:jc m:val="center"/>
+        </m:oMathParaPr>
+        <m:oMath>
+          <m:r>
+            <m:rPr>
+              <m:sty m:val="b"/>
+            </m:rPr>
+            <m:t>b</m:t>
+          </m:r>
+          <m:r>
+            <m:rPr>
+              <m:sty m:val="p"/>
+            </m:rPr>
+            <m:t>=</m:t>
+          </m:r>
+          <m:f>
+            <m:fPr>
+              <m:type m:val="bar"/>
+            </m:fPr>
+            <m:num>
+              <m:r>
+                <m:t>1</m:t>
+              </m:r>
+            </m:num>
+            <m:den>
+              <m:rad>
+                <m:radPr>
+                  <m:degHide m:val="1"/>
+                </m:radPr>
+                <m:deg/>
+                <m:e>
+                  <m:sSub>
+                    <m:e>
+                      <m:r>
+                        <m:t>τ</m:t>
+                      </m:r>
+                    </m:e>
+                    <m:sub>
+                      <m:r>
+                        <m:t>b</m:t>
+                      </m:r>
+                    </m:sub>
+                  </m:sSub>
+                </m:e>
+              </m:rad>
+            </m:den>
+          </m:f>
+          <m:d>
+            <m:dPr>
+              <m:begChr m:val="("/>
+              <m:endChr m:val=")"/>
+              <m:sepChr m:val=""/>
+              <m:grow/>
+            </m:dPr>
+            <m:e>
+              <m:rad>
+                <m:radPr>
+                  <m:degHide m:val="1"/>
+                </m:radPr>
+                <m:deg/>
+                <m:e>
+                  <m:r>
+                    <m:t>1</m:t>
+                  </m:r>
+                  <m:r>
+                    <m:rPr>
+                      <m:sty m:val="p"/>
+                    </m:rPr>
+                    <m:t>−</m:t>
+                  </m:r>
+                  <m:r>
+                    <m:t>ϕ</m:t>
+                  </m:r>
+                  <m:r>
+                    <m:rPr>
+                      <m:sty m:val="b"/>
+                    </m:rPr>
+                    <m:t>v</m:t>
+                  </m:r>
+                </m:e>
+              </m:rad>
+              <m:r>
+                <m:rPr>
+                  <m:sty m:val="p"/>
+                </m:rPr>
+                <m:t>+</m:t>
+              </m:r>
+              <m:rad>
+                <m:radPr>
+                  <m:degHide m:val="1"/>
+                </m:radPr>
+                <m:deg/>
+                <m:e>
+                  <m:r>
+                    <m:t>ϕ</m:t>
+                  </m:r>
+                </m:e>
+              </m:rad>
+              <m:sSub>
+                <m:e>
+                  <m:r>
+                    <m:rPr>
+                      <m:sty m:val="b"/>
+                    </m:rPr>
+                    <m:t>u</m:t>
+                  </m:r>
+                </m:e>
+                <m:sub>
+                  <m:r>
+                    <m:rPr>
+                      <m:sty m:val="b"/>
+                    </m:rPr>
+                    <m:t>*</m:t>
+                  </m:r>
+                </m:sub>
+              </m:sSub>
+            </m:e>
+          </m:d>
+        </m:oMath>
+      </m:oMathPara>
+    </w:p>
+    <w:p>
+      <w:pPr>
+        <w:pStyle w:val="FirstParagraph"/>
+      </w:pPr>
+      <w:r>
+        <w:t xml:space="preserve">where</w:t>
+      </w:r>
+      <w:r>
+        <w:t xml:space="preserve"> </w:t>
+      </w:r>
+      <m:oMath>
+        <m:r>
+          <m:t>0</m:t>
+        </m:r>
+        <m:r>
+          <m:rPr>
+            <m:sty m:val="p"/>
+          </m:rPr>
+          <m:t>&lt;</m:t>
+        </m:r>
+        <m:r>
+          <m:t>ϕ</m:t>
+        </m:r>
+        <m:r>
+          <m:rPr>
+            <m:sty m:val="p"/>
+          </m:rPr>
+          <m:t>&lt;</m:t>
+        </m:r>
+        <m:r>
+          <m:t>1</m:t>
+        </m:r>
+      </m:oMath>
+      <w:r>
+        <w:t xml:space="preserve"> </w:t>
+      </w:r>
+      <w:r>
+        <w:t xml:space="preserve">measures the proportion of the marginal variance attributed to structured spatial variation</w:t>
+      </w:r>
+      <w:r>
+        <w:t xml:space="preserve"> </w:t>
+      </w:r>
+      <m:oMath>
+        <m:sSub>
+          <m:e>
+            <m:r>
+              <m:rPr>
+                <m:sty m:val="b"/>
+              </m:rPr>
+              <m:t>u</m:t>
+            </m:r>
+          </m:e>
+          <m:sub>
+            <m:r>
+              <m:rPr>
+                <m:sty m:val="b"/>
+              </m:rPr>
+              <m:t>*</m:t>
+            </m:r>
+          </m:sub>
+        </m:sSub>
+      </m:oMath>
+      <w:r>
+        <w:t xml:space="preserve"> </w:t>
+      </w:r>
+      <w:r>
+        <w:t xml:space="preserve">For further mathematical details of the spatial models, please see Riebler et al 2016.</w:t>
+      </w:r>
+    </w:p>
+    <w:bookmarkEnd w:id="31"/>
+    <w:bookmarkStart w:id="32" w:name="spatial-temporal-models"/>
+    <w:p>
+      <w:pPr>
+        <w:pStyle w:val="Heading2"/>
+      </w:pPr>
+      <w:r>
+        <w:t xml:space="preserve">Spatial-temporal models</w:t>
+      </w:r>
+    </w:p>
+    <w:p>
+      <w:pPr>
+        <w:pStyle w:val="FirstParagraph"/>
+      </w:pPr>
+      <w:r>
+        <w:t xml:space="preserve">These models are formulated similarly to BYM or BYM2, but are extended to include a parametric temporal component (linear trend, Bernardinelli model) or a non-parametric temporal component (random walk models). Temporal component is based on time points (e.g., years) of observations.</w:t>
+      </w:r>
+    </w:p>
+    <w:p>
+      <w:pPr>
+        <w:pStyle w:val="BodyText"/>
+      </w:pPr>
+      <m:oMathPara>
+        <m:oMathParaPr>
+          <m:jc m:val="center"/>
+        </m:oMathParaPr>
+        <m:oMath>
+          <m:r>
+            <m:t>L</m:t>
+          </m:r>
+          <m:r>
+            <m:t>o</m:t>
+          </m:r>
+          <m:r>
+            <m:t>g</m:t>
+          </m:r>
+          <m:d>
+            <m:dPr>
+              <m:begChr m:val="("/>
+              <m:endChr m:val=")"/>
+              <m:sepChr m:val=""/>
+              <m:grow/>
+            </m:dPr>
+            <m:e>
+              <m:sSub>
+                <m:e>
+                  <m:r>
+                    <m:t>y</m:t>
+                  </m:r>
+                </m:e>
+                <m:sub>
+                  <m:r>
+                    <m:t>i</m:t>
+                  </m:r>
+                  <m:r>
+                    <m:t>t</m:t>
+                  </m:r>
+                </m:sub>
+              </m:sSub>
+            </m:e>
+          </m:d>
+          <m:r>
+            <m:rPr>
+              <m:sty m:val="p"/>
+            </m:rPr>
+            <m:t>=</m:t>
+          </m:r>
+          <m:sSub>
+            <m:e>
+              <m:r>
+                <m:t>α</m:t>
+              </m:r>
+            </m:e>
+            <m:sub>
+              <m:r>
+                <m:t>0</m:t>
+              </m:r>
+            </m:sub>
+          </m:sSub>
+          <m:r>
+            <m:rPr>
+              <m:sty m:val="p"/>
+            </m:rPr>
+            <m:t>+</m:t>
+          </m:r>
+          <m:sSub>
+            <m:e>
+              <m:r>
+                <m:t>u</m:t>
+              </m:r>
+            </m:e>
+            <m:sub>
+              <m:r>
+                <m:t>i</m:t>
+              </m:r>
+            </m:sub>
+          </m:sSub>
+          <m:r>
+            <m:rPr>
+              <m:sty m:val="p"/>
+            </m:rPr>
+            <m:t>+</m:t>
+          </m:r>
+          <m:sSub>
+            <m:e>
+              <m:r>
+                <m:t>v</m:t>
+              </m:r>
+            </m:e>
+            <m:sub>
+              <m:r>
+                <m:t>i</m:t>
+              </m:r>
+            </m:sub>
+          </m:sSub>
+          <m:r>
+            <m:rPr>
+              <m:sty m:val="p"/>
+            </m:rPr>
+            <m:t>+</m:t>
+          </m:r>
+          <m:r>
+            <m:t>T</m:t>
+          </m:r>
+          <m:r>
+            <m:t>i</m:t>
+          </m:r>
+          <m:r>
+            <m:t>m</m:t>
+          </m:r>
+          <m:sSub>
+            <m:e>
+              <m:r>
+                <m:t>e</m:t>
+              </m:r>
+            </m:e>
+            <m:sub>
+              <m:r>
+                <m:t>t</m:t>
+              </m:r>
+            </m:sub>
+          </m:sSub>
+        </m:oMath>
+      </m:oMathPara>
+    </w:p>
+    <w:p>
+      <w:pPr>
+        <w:pStyle w:val="FirstParagraph"/>
+      </w:pPr>
+      <w:r>
+        <w:t xml:space="preserve">For further mathematical details of the spatial-temporal models, please see Blangiardo et al 2015.</w:t>
+      </w:r>
+    </w:p>
+    <w:bookmarkEnd w:id="32"/>
+    <w:bookmarkStart w:id="33" w:name="pc-priors-specification"/>
+    <w:p>
+      <w:pPr>
+        <w:pStyle w:val="Heading2"/>
+      </w:pPr>
+      <w:r>
+        <w:t xml:space="preserve">PC priors specification</w:t>
+      </w:r>
+    </w:p>
+    <w:p>
+      <w:pPr>
+        <w:pStyle w:val="FirstParagraph"/>
+      </w:pPr>
+      <w:r>
+        <w:t xml:space="preserve">The PC priors for the BYM2 models were specified as follows:</w:t>
+      </w:r>
+    </w:p>
+    <w:p>
+      <w:pPr>
+        <w:pStyle w:val="BodyText"/>
+      </w:pPr>
+      <m:oMath>
+        <m:r>
+          <m:t>P</m:t>
+        </m:r>
+        <m:d>
+          <m:dPr>
+            <m:begChr m:val="("/>
+            <m:endChr m:val=")"/>
+            <m:sepChr m:val=""/>
+            <m:grow/>
+          </m:dPr>
+          <m:e>
+            <m:f>
+              <m:fPr>
+                <m:type m:val="bar"/>
+              </m:fPr>
+              <m:num>
+                <m:r>
+                  <m:t>1</m:t>
+                </m:r>
+              </m:num>
+              <m:den>
+                <m:r>
+                  <m:rPr>
+                    <m:sty m:val="p"/>
+                  </m:rPr>
+                  <m:t>(</m:t>
+                </m:r>
+                <m:rad>
+                  <m:radPr>
+                    <m:degHide m:val="1"/>
+                  </m:radPr>
+                  <m:deg/>
+                  <m:e>
+                    <m:sSub>
+                      <m:e>
+                        <m:r>
+                          <m:t>τ</m:t>
+                        </m:r>
+                      </m:e>
+                      <m:sub>
+                        <m:r>
+                          <m:t>b</m:t>
+                        </m:r>
+                      </m:sub>
+                    </m:sSub>
+                  </m:e>
+                </m:rad>
+              </m:den>
+            </m:f>
+            <m:r>
+              <m:rPr>
+                <m:sty m:val="p"/>
+              </m:rPr>
+              <m:t>&gt;</m:t>
+            </m:r>
+            <m:r>
+              <m:t>2</m:t>
+            </m:r>
+          </m:e>
+        </m:d>
+        <m:r>
+          <m:rPr>
+            <m:sty m:val="p"/>
+          </m:rPr>
+          <m:t>=</m:t>
+        </m:r>
+        <m:r>
+          <m:t>0.01</m:t>
+        </m:r>
+      </m:oMath>
+    </w:p>
+    <w:p>
+      <w:pPr>
+        <w:pStyle w:val="BodyText"/>
+      </w:pPr>
+      <m:oMath>
+        <m:r>
+          <m:t>P</m:t>
+        </m:r>
+        <m:d>
+          <m:dPr>
+            <m:begChr m:val="("/>
+            <m:endChr m:val=")"/>
+            <m:sepChr m:val=""/>
+            <m:grow/>
+          </m:dPr>
+          <m:e>
+            <m:r>
+              <m:t>ϕ</m:t>
+            </m:r>
+            <m:r>
+              <m:rPr>
+                <m:sty m:val="p"/>
+              </m:rPr>
+              <m:t>&lt;</m:t>
+            </m:r>
+            <m:r>
+              <m:t>0.5</m:t>
+            </m:r>
+          </m:e>
+        </m:d>
+        <m:r>
+          <m:rPr>
+            <m:sty m:val="p"/>
+          </m:rPr>
+          <m:t>=</m:t>
+        </m:r>
+        <m:r>
+          <m:t>0.5</m:t>
+        </m:r>
+      </m:oMath>
+    </w:p>
+    <w:p>
+      <w:pPr>
+        <w:pStyle w:val="BodyText"/>
+      </w:pPr>
+      <w:r>
+        <w:t xml:space="preserve">See Simpson et al 2017 for further details on the PC priors.</w:t>
+      </w:r>
+    </w:p>
+    <w:p>
+      <w:pPr>
+        <w:pStyle w:val="BodyText"/>
+      </w:pPr>
+      <w:r>
+        <w:t xml:space="preserve">********Comments from Sigrunn, 26.09.2022*************</w:t>
+      </w:r>
+    </w:p>
+    <w:p>
+      <w:pPr>
+        <w:pStyle w:val="BodyText"/>
+      </w:pPr>
+      <w:r>
+        <w:t xml:space="preserve">Når jeg slår opp i referanser ser jeg at mange bare har droppet det første leddet selv om tau.b er stokastisk. Min referanse på uttrykket er opprinnelig fra boka til Rue og Held (2005), likn. 3.30 s. 102, der modellen er formulert som en intrinsic GMRF modell. Vi brukte dette uttrykket både i Riebler et al (2016) og Sørbye og Rue (2014). Jeg ser at modellen også defineres ved n/2 i eksponent noen steder. Det er ok hvis du bare dropper dette igjen, siden leddet tydeligvis ikke trenger å være med.</w:t>
+      </w:r>
+    </w:p>
+    <w:p>
+      <w:pPr>
+        <w:pStyle w:val="BodyText"/>
+      </w:pPr>
+      <w:r>
+        <w:t xml:space="preserve">Når det gjelder BYM så er tau_u og tau_v avhengige og jeg ville ikke skrevet</w:t>
+      </w:r>
+      <w:r>
+        <w:t xml:space="preserve"> </w:t>
+      </w:r>
+      <w:r>
+        <w:t xml:space="preserve">“</w:t>
+      </w:r>
+      <w:r>
+        <w:t xml:space="preserve">…..common marginal variance tau_b</w:t>
+      </w:r>
+      <w:r>
+        <w:t xml:space="preserve">”</w:t>
+      </w:r>
+      <w:r>
+        <w:t xml:space="preserve"> </w:t>
+      </w:r>
+      <w:r>
+        <w:t xml:space="preserve">i linje 1-2 på s. 2. Det du har skrevet i gult hører til under BYM2. Merk at tau_b er precision parameter, mens tau_b^{-1} angir marginal varians. Poenget er at tau_b har samme tolkning uavhengig av antall noder (spatial units) som er med i grafen, samt selve naboområdestrukturen. Du mister litt av dette ved omskrivingen. Evnt. different sets and structures of the spatial units? Referanser: sec. 3.3 i Riebler et al (2016), samt sec.5 i PC-prior paperet fra 2017 (Simpson et al).</w:t>
+      </w:r>
+      <w:r>
+        <w:t xml:space="preserve"> </w:t>
+      </w:r>
+      <w:r>
+        <w:t xml:space="preserve">*******8</w:t>
+      </w:r>
+    </w:p>
+    <w:bookmarkEnd w:id="33"/>
+    <w:bookmarkEnd w:id="34"/>
     <w:sectPr/>
   </w:body>
 </w:document>

</xml_diff>